<commit_message>
Grammarly Pass on Story Bible
</commit_message>
<xml_diff>
--- a/Story Bible.docx
+++ b/Story Bible.docx
@@ -1,6 +1,6 @@
 
 <file path=word/document.xml><?xml version="1.0" encoding="utf-8"?>
-<w:document xmlns:wpc="http://schemas.microsoft.com/office/word/2010/wordprocessingCanvas" xmlns:cx="http://schemas.microsoft.com/office/drawing/2014/chartex" xmlns:cx1="http://schemas.microsoft.com/office/drawing/2015/9/8/chartex" xmlns:cx2="http://schemas.microsoft.com/office/drawing/2015/10/21/chartex" xmlns:cx3="http://schemas.microsoft.com/office/drawing/2016/5/9/chartex" xmlns:cx4="http://schemas.microsoft.com/office/drawing/2016/5/10/chartex" xmlns:cx5="http://schemas.microsoft.com/office/drawing/2016/5/11/chartex" xmlns:cx6="http://schemas.microsoft.com/office/drawing/2016/5/12/chartex" xmlns:cx7="http://schemas.microsoft.com/office/drawing/2016/5/13/chartex" xmlns:cx8="http://schemas.microsoft.com/office/drawing/2016/5/14/chartex" xmlns:mc="http://schemas.openxmlformats.org/markup-compatibility/2006" xmlns:aink="http://schemas.microsoft.com/office/drawing/2016/ink" xmlns:am3d="http://schemas.microsoft.com/office/drawing/2017/model3d" xmlns:o="urn:schemas-microsoft-com:office:office" xmlns:r="http://schemas.openxmlformats.org/officeDocument/2006/relationships" xmlns:m="http://schemas.openxmlformats.org/officeDocument/2006/math" xmlns:v="urn:schemas-microsoft-com:vml" xmlns:wp14="http://schemas.microsoft.com/office/word/2010/wordprocessingDrawing" xmlns:wp="http://schemas.openxmlformats.org/drawingml/2006/wordprocessingDrawing" xmlns:w10="urn:schemas-microsoft-com:office:word" xmlns:w="http://schemas.openxmlformats.org/wordprocessingml/2006/main" xmlns:w14="http://schemas.microsoft.com/office/word/2010/wordml" xmlns:w15="http://schemas.microsoft.com/office/word/2012/wordml" xmlns:w16cex="http://schemas.microsoft.com/office/word/2018/wordml/cex" xmlns:w16cid="http://schemas.microsoft.com/office/word/2016/wordml/cid" xmlns:w16="http://schemas.microsoft.com/office/word/2018/wordml" xmlns:w16sdtdh="http://schemas.microsoft.com/office/word/2020/wordml/sdtdatahash" xmlns:w16se="http://schemas.microsoft.com/office/word/2015/wordml/symex" xmlns:wpg="http://schemas.microsoft.com/office/word/2010/wordprocessingGroup" xmlns:wpi="http://schemas.microsoft.com/office/word/2010/wordprocessingInk" xmlns:wne="http://schemas.microsoft.com/office/word/2006/wordml" xmlns:wps="http://schemas.microsoft.com/office/word/2010/wordprocessingShape" mc:Ignorable="w14 w15 w16se w16cid w16 w16cex w16sdtdh wp14">
+<w:document xmlns:wpc="http://schemas.microsoft.com/office/word/2010/wordprocessingCanvas" xmlns:cx="http://schemas.microsoft.com/office/drawing/2014/chartex" xmlns:cx1="http://schemas.microsoft.com/office/drawing/2015/9/8/chartex" xmlns:cx2="http://schemas.microsoft.com/office/drawing/2015/10/21/chartex" xmlns:cx3="http://schemas.microsoft.com/office/drawing/2016/5/9/chartex" xmlns:cx4="http://schemas.microsoft.com/office/drawing/2016/5/10/chartex" xmlns:cx5="http://schemas.microsoft.com/office/drawing/2016/5/11/chartex" xmlns:cx6="http://schemas.microsoft.com/office/drawing/2016/5/12/chartex" xmlns:cx7="http://schemas.microsoft.com/office/drawing/2016/5/13/chartex" xmlns:cx8="http://schemas.microsoft.com/office/drawing/2016/5/14/chartex" xmlns:mc="http://schemas.openxmlformats.org/markup-compatibility/2006" xmlns:aink="http://schemas.microsoft.com/office/drawing/2016/ink" xmlns:am3d="http://schemas.microsoft.com/office/drawing/2017/model3d" xmlns:o="urn:schemas-microsoft-com:office:office" xmlns:oel="http://schemas.microsoft.com/office/2019/extlst" xmlns:r="http://schemas.openxmlformats.org/officeDocument/2006/relationships" xmlns:m="http://schemas.openxmlformats.org/officeDocument/2006/math" xmlns:v="urn:schemas-microsoft-com:vml" xmlns:wp14="http://schemas.microsoft.com/office/word/2010/wordprocessingDrawing" xmlns:wp="http://schemas.openxmlformats.org/drawingml/2006/wordprocessingDrawing" xmlns:w10="urn:schemas-microsoft-com:office:word" xmlns:w="http://schemas.openxmlformats.org/wordprocessingml/2006/main" xmlns:w14="http://schemas.microsoft.com/office/word/2010/wordml" xmlns:w15="http://schemas.microsoft.com/office/word/2012/wordml" xmlns:w16cex="http://schemas.microsoft.com/office/word/2018/wordml/cex" xmlns:w16cid="http://schemas.microsoft.com/office/word/2016/wordml/cid" xmlns:w16="http://schemas.microsoft.com/office/word/2018/wordml" xmlns:w16du="http://schemas.microsoft.com/office/word/2023/wordml/word16du" xmlns:w16sdtdh="http://schemas.microsoft.com/office/word/2020/wordml/sdtdatahash" xmlns:w16se="http://schemas.microsoft.com/office/word/2015/wordml/symex" xmlns:wpg="http://schemas.microsoft.com/office/word/2010/wordprocessingGroup" xmlns:wpi="http://schemas.microsoft.com/office/word/2010/wordprocessingInk" xmlns:wne="http://schemas.microsoft.com/office/word/2006/wordml" xmlns:wps="http://schemas.microsoft.com/office/word/2010/wordprocessingShape" mc:Ignorable="w14 w15 w16se w16cid w16 w16cex w16sdtdh wp14">
   <w:body>
     <w:p>
       <w:pPr>
@@ -52,19 +52,8 @@
           <w:sz w:val="30"/>
           <w:szCs w:val="30"/>
         </w:rPr>
-        <w:t xml:space="preserve">Mike </w:t>
-      </w:r>
-      <w:proofErr w:type="spellStart"/>
-      <w:r>
-        <w:rPr>
-          <w:rFonts w:ascii="Roboto" w:hAnsi="Roboto"/>
-          <w:color w:val="040C28"/>
-          <w:sz w:val="30"/>
-          <w:szCs w:val="30"/>
-        </w:rPr>
-        <w:t>Pondsmith</w:t>
-      </w:r>
-      <w:proofErr w:type="spellEnd"/>
+        <w:t>Mike Pondsmith</w:t>
+      </w:r>
       <w:r>
         <w:rPr>
           <w:rFonts w:ascii="Roboto" w:hAnsi="Roboto"/>
@@ -105,7 +94,17 @@
           <w:szCs w:val="30"/>
           <w:shd w:val="clear" w:color="auto" w:fill="FFFFFF"/>
         </w:rPr>
-        <w:t>In the end of the 21</w:t>
+        <w:t>At</w:t>
+      </w:r>
+      <w:r>
+        <w:rPr>
+          <w:rFonts w:ascii="Roboto" w:hAnsi="Roboto"/>
+          <w:color w:val="202124"/>
+          <w:sz w:val="30"/>
+          <w:szCs w:val="30"/>
+          <w:shd w:val="clear" w:color="auto" w:fill="FFFFFF"/>
+        </w:rPr>
+        <w:t xml:space="preserve"> the end of the 21</w:t>
       </w:r>
       <w:r>
         <w:rPr>
@@ -156,7 +155,27 @@
           <w:szCs w:val="30"/>
           <w:shd w:val="clear" w:color="auto" w:fill="FFFFFF"/>
         </w:rPr>
-        <w:t>Half a century has past and both sides only know of civil war. A lone agent on a fatigued battlefield. The war wages on in ‘The City’.</w:t>
+        <w:t xml:space="preserve">Half a century has </w:t>
+      </w:r>
+      <w:r>
+        <w:rPr>
+          <w:rFonts w:ascii="Roboto" w:hAnsi="Roboto"/>
+          <w:color w:val="202124"/>
+          <w:sz w:val="30"/>
+          <w:szCs w:val="30"/>
+          <w:shd w:val="clear" w:color="auto" w:fill="FFFFFF"/>
+        </w:rPr>
+        <w:t>passed</w:t>
+      </w:r>
+      <w:r>
+        <w:rPr>
+          <w:rFonts w:ascii="Roboto" w:hAnsi="Roboto"/>
+          <w:color w:val="202124"/>
+          <w:sz w:val="30"/>
+          <w:szCs w:val="30"/>
+          <w:shd w:val="clear" w:color="auto" w:fill="FFFFFF"/>
+        </w:rPr>
+        <w:t xml:space="preserve"> and both sides only know of civil war. A lone agent on a fatigued battlefield. The war wages on in ‘The City’.</w:t>
       </w:r>
       <w:r>
         <w:rPr>
@@ -208,7 +227,27 @@
           <w:szCs w:val="30"/>
           <w:shd w:val="clear" w:color="auto" w:fill="FFFFFF"/>
         </w:rPr>
-        <w:t xml:space="preserve"> she’s enchanted by them.</w:t>
+        <w:t xml:space="preserve"> </w:t>
+      </w:r>
+      <w:r>
+        <w:rPr>
+          <w:rFonts w:ascii="Roboto" w:hAnsi="Roboto"/>
+          <w:color w:val="202124"/>
+          <w:sz w:val="30"/>
+          <w:szCs w:val="30"/>
+          <w:shd w:val="clear" w:color="auto" w:fill="FFFFFF"/>
+        </w:rPr>
+        <w:t>they enchant her</w:t>
+      </w:r>
+      <w:r>
+        <w:rPr>
+          <w:rFonts w:ascii="Roboto" w:hAnsi="Roboto"/>
+          <w:color w:val="202124"/>
+          <w:sz w:val="30"/>
+          <w:szCs w:val="30"/>
+          <w:shd w:val="clear" w:color="auto" w:fill="FFFFFF"/>
+        </w:rPr>
+        <w:t>.</w:t>
       </w:r>
     </w:p>
     <w:p>
@@ -353,7 +392,27 @@
           <w:szCs w:val="30"/>
           <w:shd w:val="clear" w:color="auto" w:fill="FFFFFF"/>
         </w:rPr>
-        <w:t>Eliminate The Mayor, take their body, and we’ll reward you handsomely, wanderer.</w:t>
+        <w:t xml:space="preserve">Eliminate The Mayor, take their body, and </w:t>
+      </w:r>
+      <w:r>
+        <w:rPr>
+          <w:rFonts w:ascii="Roboto" w:hAnsi="Roboto"/>
+          <w:color w:val="202124"/>
+          <w:sz w:val="30"/>
+          <w:szCs w:val="30"/>
+          <w:shd w:val="clear" w:color="auto" w:fill="FFFFFF"/>
+        </w:rPr>
+        <w:t>we will</w:t>
+      </w:r>
+      <w:r>
+        <w:rPr>
+          <w:rFonts w:ascii="Roboto" w:hAnsi="Roboto"/>
+          <w:color w:val="202124"/>
+          <w:sz w:val="30"/>
+          <w:szCs w:val="30"/>
+          <w:shd w:val="clear" w:color="auto" w:fill="FFFFFF"/>
+        </w:rPr>
+        <w:t xml:space="preserve"> reward you handsomely, wanderer.</w:t>
       </w:r>
     </w:p>
     <w:p>
@@ -407,63 +466,7 @@
           <w:szCs w:val="30"/>
           <w:shd w:val="clear" w:color="auto" w:fill="FFFFFF"/>
         </w:rPr>
-        <w:t>: #</w:t>
-      </w:r>
-      <w:proofErr w:type="gramStart"/>
-      <w:r>
-        <w:rPr>
-          <w:rFonts w:ascii="Roboto" w:hAnsi="Roboto"/>
-          <w:color w:val="202124"/>
-          <w:sz w:val="30"/>
-          <w:szCs w:val="30"/>
-          <w:shd w:val="clear" w:color="auto" w:fill="FFFFFF"/>
-        </w:rPr>
-        <w:t>$!@</w:t>
-      </w:r>
-      <w:proofErr w:type="gramEnd"/>
-      <w:r>
-        <w:rPr>
-          <w:rFonts w:ascii="Roboto" w:hAnsi="Roboto"/>
-          <w:color w:val="202124"/>
-          <w:sz w:val="30"/>
-          <w:szCs w:val="30"/>
-          <w:shd w:val="clear" w:color="auto" w:fill="FFFFFF"/>
-        </w:rPr>
-        <w:t xml:space="preserve"> this city. The ‘States and Empire aren’t looking out for us. Listen </w:t>
-      </w:r>
-      <w:proofErr w:type="spellStart"/>
-      <w:proofErr w:type="gramStart"/>
-      <w:r>
-        <w:rPr>
-          <w:rFonts w:ascii="Roboto" w:hAnsi="Roboto"/>
-          <w:color w:val="202124"/>
-          <w:sz w:val="30"/>
-          <w:szCs w:val="30"/>
-          <w:shd w:val="clear" w:color="auto" w:fill="FFFFFF"/>
-        </w:rPr>
-        <w:t>Choom..</w:t>
-      </w:r>
-      <w:proofErr w:type="gramEnd"/>
-      <w:r>
-        <w:rPr>
-          <w:rFonts w:ascii="Roboto" w:hAnsi="Roboto"/>
-          <w:color w:val="202124"/>
-          <w:sz w:val="30"/>
-          <w:szCs w:val="30"/>
-          <w:shd w:val="clear" w:color="auto" w:fill="FFFFFF"/>
-        </w:rPr>
-        <w:t>we</w:t>
-      </w:r>
-      <w:proofErr w:type="spellEnd"/>
-      <w:r>
-        <w:rPr>
-          <w:rFonts w:ascii="Roboto" w:hAnsi="Roboto"/>
-          <w:color w:val="202124"/>
-          <w:sz w:val="30"/>
-          <w:szCs w:val="30"/>
-          <w:shd w:val="clear" w:color="auto" w:fill="FFFFFF"/>
-        </w:rPr>
-        <w:t xml:space="preserve"> nuke this place we rock can rock this world and start over </w:t>
+        <w:t xml:space="preserve">: #$!@ this city. The ‘States and Empire aren’t looking out for us. Listen Choom..we nuke this place we rock can rock this world and start over </w:t>
       </w:r>
       <w:r>
         <w:rPr>
@@ -737,7 +740,27 @@
           <w:szCs w:val="30"/>
           <w:shd w:val="clear" w:color="auto" w:fill="FFFFFF"/>
         </w:rPr>
-        <w:t xml:space="preserve"> civil war to go into The Empire’s favor.</w:t>
+        <w:t xml:space="preserve"> civil war to </w:t>
+      </w:r>
+      <w:r>
+        <w:rPr>
+          <w:rFonts w:ascii="Roboto" w:hAnsi="Roboto"/>
+          <w:color w:val="202124"/>
+          <w:sz w:val="30"/>
+          <w:szCs w:val="30"/>
+          <w:shd w:val="clear" w:color="auto" w:fill="FFFFFF"/>
+        </w:rPr>
+        <w:t>favor The Empire</w:t>
+      </w:r>
+      <w:r>
+        <w:rPr>
+          <w:rFonts w:ascii="Roboto" w:hAnsi="Roboto"/>
+          <w:color w:val="202124"/>
+          <w:sz w:val="30"/>
+          <w:szCs w:val="30"/>
+          <w:shd w:val="clear" w:color="auto" w:fill="FFFFFF"/>
+        </w:rPr>
+        <w:t>.</w:t>
       </w:r>
     </w:p>
     <w:p>
@@ -794,7 +817,47 @@
           <w:szCs w:val="30"/>
           <w:shd w:val="clear" w:color="auto" w:fill="FFFFFF"/>
         </w:rPr>
-        <w:t xml:space="preserve">A Nuke explodes and destroy The City. The US and UN retaliate </w:t>
+        <w:t xml:space="preserve">A Nuke explodes and </w:t>
+      </w:r>
+      <w:r>
+        <w:rPr>
+          <w:rFonts w:ascii="Roboto" w:hAnsi="Roboto"/>
+          <w:color w:val="202124"/>
+          <w:sz w:val="30"/>
+          <w:szCs w:val="30"/>
+          <w:shd w:val="clear" w:color="auto" w:fill="FFFFFF"/>
+        </w:rPr>
+        <w:t>destroys</w:t>
+      </w:r>
+      <w:r>
+        <w:rPr>
+          <w:rFonts w:ascii="Roboto" w:hAnsi="Roboto"/>
+          <w:color w:val="202124"/>
+          <w:sz w:val="30"/>
+          <w:szCs w:val="30"/>
+          <w:shd w:val="clear" w:color="auto" w:fill="FFFFFF"/>
+        </w:rPr>
+        <w:t xml:space="preserve"> The City. The US and UN </w:t>
+      </w:r>
+      <w:r>
+        <w:rPr>
+          <w:rFonts w:ascii="Roboto" w:hAnsi="Roboto"/>
+          <w:color w:val="202124"/>
+          <w:sz w:val="30"/>
+          <w:szCs w:val="30"/>
+          <w:shd w:val="clear" w:color="auto" w:fill="FFFFFF"/>
+        </w:rPr>
+        <w:t>retaliate.</w:t>
+      </w:r>
+      <w:r>
+        <w:rPr>
+          <w:rFonts w:ascii="Roboto" w:hAnsi="Roboto"/>
+          <w:color w:val="202124"/>
+          <w:sz w:val="30"/>
+          <w:szCs w:val="30"/>
+          <w:shd w:val="clear" w:color="auto" w:fill="FFFFFF"/>
+        </w:rPr>
+        <w:t xml:space="preserve"> </w:t>
       </w:r>
     </w:p>
     <w:p>

</xml_diff>